<commit_message>
Made some fixes of first lab
</commit_message>
<xml_diff>
--- a/VIPZ/Lab01/Марущак Артем ЛБ№1.docx
+++ b/VIPZ/Lab01/Марущак Артем ЛБ№1.docx
@@ -876,29 +876,55 @@
         <w:ind w:firstLine="567"/>
         <w:rPr>
           <w:rFonts w:ascii="Times New Roman" w:hAnsi="Times New Roman" w:cs="Times New Roman"/>
-          <w:sz w:val="28"/>
-          <w:szCs w:val="28"/>
-          <w:lang w:val="uk-UA"/>
-        </w:rPr>
-      </w:pPr>
-      <w:r>
-        <w:rPr>
-          <w:rFonts w:ascii="Times New Roman" w:hAnsi="Times New Roman" w:cs="Times New Roman"/>
-          <w:b/>
-          <w:sz w:val="28"/>
-          <w:szCs w:val="28"/>
-          <w:lang w:val="uk-UA"/>
-        </w:rPr>
-        <w:t xml:space="preserve">6. </w:t>
-      </w:r>
-      <w:r>
-        <w:rPr>
-          <w:rFonts w:ascii="Times New Roman" w:hAnsi="Times New Roman" w:cs="Times New Roman"/>
-          <w:sz w:val="28"/>
-          <w:szCs w:val="28"/>
-          <w:lang w:val="uk-UA"/>
-        </w:rPr>
-        <w:t>Життєвий цикл ПЗ складається з різних процесів. До основних відносять:</w:t>
+          <w:b/>
+          <w:sz w:val="28"/>
+          <w:szCs w:val="28"/>
+          <w:lang w:val="ru-RU"/>
+        </w:rPr>
+      </w:pPr>
+      <w:r>
+        <w:rPr>
+          <w:rFonts w:ascii="Times New Roman" w:hAnsi="Times New Roman" w:cs="Times New Roman"/>
+          <w:b/>
+          <w:sz w:val="28"/>
+          <w:szCs w:val="28"/>
+          <w:lang w:val="uk-UA"/>
+        </w:rPr>
+        <w:t>6.</w:t>
+      </w:r>
+      <w:r>
+        <w:rPr>
+          <w:lang w:val="uk-UA"/>
+        </w:rPr>
+        <w:t xml:space="preserve"> </w:t>
+      </w:r>
+      <w:r>
+        <w:rPr>
+          <w:rFonts w:ascii="Times New Roman" w:hAnsi="Times New Roman" w:cs="Times New Roman"/>
+          <w:b/>
+          <w:sz w:val="28"/>
+          <w:lang w:val="uk-UA"/>
+        </w:rPr>
+        <w:t xml:space="preserve">Що є складовими ЖЦ ПЗ? </w:t>
+      </w:r>
+      <w:r>
+        <w:rPr>
+          <w:rFonts w:ascii="Times New Roman" w:hAnsi="Times New Roman" w:cs="Times New Roman"/>
+          <w:b/>
+          <w:sz w:val="28"/>
+          <w:lang w:val="ru-RU"/>
+        </w:rPr>
+        <w:t>Наведіть приклади.</w:t>
+      </w:r>
+      <w:r>
+        <w:rPr>
+          <w:rFonts w:ascii="Times New Roman" w:hAnsi="Times New Roman" w:cs="Times New Roman"/>
+          <w:b/>
+          <w:sz w:val="36"/>
+          <w:szCs w:val="28"/>
+          <w:lang w:val="uk-UA"/>
+        </w:rPr>
+        <w:t xml:space="preserve"> </w:t>
       </w:r>
     </w:p>
     <w:p>
@@ -919,6 +945,63 @@
           <w:szCs w:val="28"/>
           <w:lang w:val="uk-UA"/>
         </w:rPr>
+        <w:t>Життєвий цикл П</w:t>
+      </w:r>
+      <w:r>
+        <w:rPr>
+          <w:rFonts w:ascii="Times New Roman" w:hAnsi="Times New Roman" w:cs="Times New Roman"/>
+          <w:sz w:val="28"/>
+          <w:szCs w:val="28"/>
+          <w:lang w:val="uk-UA"/>
+        </w:rPr>
+        <w:t>З складається з різних процесів</w:t>
+      </w:r>
+      <w:r>
+        <w:rPr>
+          <w:rFonts w:ascii="Times New Roman" w:hAnsi="Times New Roman" w:cs="Times New Roman"/>
+          <w:sz w:val="28"/>
+          <w:szCs w:val="28"/>
+          <w:lang w:val="ru-RU"/>
+        </w:rPr>
+        <w:t xml:space="preserve">: </w:t>
+      </w:r>
+      <w:r>
+        <w:rPr>
+          <w:rFonts w:ascii="Times New Roman" w:hAnsi="Times New Roman" w:cs="Times New Roman"/>
+          <w:sz w:val="28"/>
+          <w:szCs w:val="28"/>
+          <w:lang w:val="ru-RU"/>
+        </w:rPr>
+        <w:t>основних та неосновних(побіних).</w:t>
+      </w:r>
+      <w:r>
+        <w:rPr>
+          <w:rFonts w:ascii="Times New Roman" w:hAnsi="Times New Roman" w:cs="Times New Roman"/>
+          <w:sz w:val="28"/>
+          <w:szCs w:val="28"/>
+          <w:lang w:val="uk-UA"/>
+        </w:rPr>
+        <w:t xml:space="preserve"> До основних відносять:</w:t>
+      </w:r>
+    </w:p>
+    <w:p>
+      <w:pPr>
+        <w:spacing w:beforeLines="40" w:before="96" w:line="300" w:lineRule="auto"/>
+        <w:ind w:firstLine="567"/>
+        <w:rPr>
+          <w:rFonts w:ascii="Times New Roman" w:hAnsi="Times New Roman" w:cs="Times New Roman"/>
+          <w:sz w:val="28"/>
+          <w:szCs w:val="28"/>
+          <w:lang w:val="uk-UA"/>
+        </w:rPr>
+      </w:pPr>
+      <w:r>
+        <w:rPr>
+          <w:rFonts w:ascii="Times New Roman" w:hAnsi="Times New Roman" w:cs="Times New Roman"/>
+          <w:sz w:val="28"/>
+          <w:szCs w:val="28"/>
+          <w:lang w:val="uk-UA"/>
+        </w:rPr>
         <w:t xml:space="preserve">1. Аналіз та специфікацію вимог – етап, коли збирається основна інформація про вимоги замовника, їх аналіз і відбувається фіксування в зрозумілому для обох сторін вигляді. Також відбувається аналіз ризиків, витрат і т.п. </w:t>
       </w:r>
     </w:p>
@@ -1060,8 +1143,30 @@
     <w:p>
       <w:pPr>
         <w:spacing w:beforeLines="40" w:before="96" w:line="300" w:lineRule="auto"/>
-        <w:rPr>
-          <w:rFonts w:ascii="Times New Roman" w:hAnsi="Times New Roman" w:cs="Times New Roman"/>
+        <w:ind w:firstLine="567"/>
+        <w:rPr>
+          <w:rFonts w:ascii="Times New Roman" w:hAnsi="Times New Roman" w:cs="Times New Roman"/>
+          <w:sz w:val="28"/>
+          <w:szCs w:val="28"/>
+          <w:lang w:val="uk-UA"/>
+        </w:rPr>
+      </w:pPr>
+      <w:r>
+        <w:rPr>
+          <w:rFonts w:ascii="Times New Roman" w:hAnsi="Times New Roman" w:cs="Times New Roman"/>
+          <w:sz w:val="28"/>
+          <w:szCs w:val="28"/>
+          <w:lang w:val="uk-UA"/>
+        </w:rPr>
+        <w:t>До неосновних можна віднести, наприклад, документування та навчання персоналу.</w:t>
+      </w:r>
+    </w:p>
+    <w:p>
+      <w:pPr>
+        <w:spacing w:beforeLines="40" w:before="96" w:line="300" w:lineRule="auto"/>
+        <w:rPr>
+          <w:rFonts w:ascii="Times New Roman" w:hAnsi="Times New Roman" w:cs="Times New Roman"/>
+          <w:b/>
           <w:sz w:val="28"/>
           <w:szCs w:val="28"/>
           <w:lang w:val="uk-UA"/>
@@ -1085,8 +1190,45 @@
           <w:szCs w:val="28"/>
           <w:lang w:val="uk-UA"/>
         </w:rPr>
-        <w:t xml:space="preserve">. </w:t>
-      </w:r>
+        <w:t>.</w:t>
+      </w:r>
+      <w:r>
+        <w:rPr>
+          <w:lang w:val="ru-RU"/>
+        </w:rPr>
+        <w:t xml:space="preserve"> </w:t>
+      </w:r>
+      <w:r>
+        <w:rPr>
+          <w:rFonts w:ascii="Times New Roman" w:hAnsi="Times New Roman" w:cs="Times New Roman"/>
+          <w:b/>
+          <w:sz w:val="28"/>
+          <w:lang w:val="ru-RU"/>
+        </w:rPr>
+        <w:t xml:space="preserve">Які характеристики правильної вимоги? </w:t>
+      </w:r>
+      <w:r>
+        <w:rPr>
+          <w:rFonts w:ascii="Times New Roman" w:hAnsi="Times New Roman" w:cs="Times New Roman"/>
+          <w:b/>
+          <w:sz w:val="36"/>
+          <w:szCs w:val="28"/>
+          <w:lang w:val="uk-UA"/>
+        </w:rPr>
+        <w:t xml:space="preserve"> </w:t>
+      </w:r>
+    </w:p>
+    <w:p>
+      <w:pPr>
+        <w:spacing w:beforeLines="40" w:before="96" w:line="300" w:lineRule="auto"/>
+        <w:ind w:firstLine="708"/>
+        <w:rPr>
+          <w:rFonts w:ascii="Times New Roman" w:hAnsi="Times New Roman" w:cs="Times New Roman"/>
+          <w:sz w:val="28"/>
+          <w:szCs w:val="28"/>
+          <w:lang w:val="uk-UA"/>
+        </w:rPr>
+      </w:pPr>
       <w:r>
         <w:rPr>
           <w:rFonts w:ascii="Times New Roman" w:hAnsi="Times New Roman" w:cs="Times New Roman"/>
@@ -1135,6 +1277,7 @@
           <w:szCs w:val="28"/>
           <w:lang w:val="uk-UA"/>
         </w:rPr>
+        <w:lastRenderedPageBreak/>
         <w:tab/>
         <w:t xml:space="preserve">2. Необхідність – відповідність вимоги до реальних вимог </w:t>
       </w:r>
@@ -1186,7 +1329,6 @@
           <w:szCs w:val="28"/>
           <w:lang w:val="uk-UA"/>
         </w:rPr>
-        <w:lastRenderedPageBreak/>
         <w:tab/>
         <w:t>4. Тестованість – ПЗ повинно мати змогу бути протестованим на предмет відповідності вимогам.</w:t>
       </w:r>
@@ -1238,21 +1380,60 @@
         <w:spacing w:beforeLines="40" w:before="96" w:line="300" w:lineRule="auto"/>
         <w:rPr>
           <w:rFonts w:ascii="Times New Roman" w:hAnsi="Times New Roman" w:cs="Times New Roman"/>
-          <w:sz w:val="28"/>
-          <w:szCs w:val="28"/>
-          <w:lang w:val="uk-UA"/>
-        </w:rPr>
-      </w:pPr>
-      <w:r>
-        <w:rPr>
-          <w:rFonts w:ascii="Times New Roman" w:hAnsi="Times New Roman" w:cs="Times New Roman"/>
-          <w:b/>
-          <w:sz w:val="28"/>
-          <w:szCs w:val="28"/>
-          <w:lang w:val="uk-UA"/>
-        </w:rPr>
-        <w:t xml:space="preserve">36.  </w:t>
-      </w:r>
+          <w:b/>
+          <w:sz w:val="28"/>
+          <w:szCs w:val="28"/>
+          <w:lang w:val="uk-UA"/>
+        </w:rPr>
+      </w:pPr>
+      <w:r>
+        <w:rPr>
+          <w:rFonts w:ascii="Times New Roman" w:hAnsi="Times New Roman" w:cs="Times New Roman"/>
+          <w:b/>
+          <w:sz w:val="28"/>
+          <w:szCs w:val="28"/>
+          <w:lang w:val="uk-UA"/>
+        </w:rPr>
+        <w:t xml:space="preserve">36. </w:t>
+      </w:r>
+      <w:r>
+        <w:rPr>
+          <w:rFonts w:ascii="Times New Roman" w:hAnsi="Times New Roman" w:cs="Times New Roman"/>
+          <w:b/>
+          <w:sz w:val="28"/>
+          <w:lang w:val="ru-RU"/>
+        </w:rPr>
+        <w:t>Яка роль замовника у визначенні вимог до програмної системи?</w:t>
+      </w:r>
+      <w:r>
+        <w:rPr>
+          <w:sz w:val="28"/>
+          <w:lang w:val="ru-RU"/>
+        </w:rPr>
+        <w:t xml:space="preserve"> </w:t>
+      </w:r>
+      <w:r>
+        <w:rPr>
+          <w:rFonts w:ascii="Times New Roman" w:hAnsi="Times New Roman" w:cs="Times New Roman"/>
+          <w:b/>
+          <w:sz w:val="36"/>
+          <w:szCs w:val="28"/>
+          <w:lang w:val="uk-UA"/>
+        </w:rPr>
+        <w:t xml:space="preserve"> </w:t>
+      </w:r>
+    </w:p>
+    <w:p>
+      <w:pPr>
+        <w:spacing w:beforeLines="40" w:before="96" w:line="300" w:lineRule="auto"/>
+        <w:ind w:firstLine="567"/>
+        <w:rPr>
+          <w:rFonts w:ascii="Times New Roman" w:hAnsi="Times New Roman" w:cs="Times New Roman"/>
+          <w:sz w:val="28"/>
+          <w:szCs w:val="28"/>
+          <w:lang w:val="uk-UA"/>
+        </w:rPr>
+      </w:pPr>
       <w:r>
         <w:rPr>
           <w:rFonts w:ascii="Times New Roman" w:hAnsi="Times New Roman" w:cs="Times New Roman"/>
@@ -1444,6 +1625,7 @@
           <w:szCs w:val="28"/>
           <w:lang w:val="ru-RU"/>
         </w:rPr>
+        <w:lastRenderedPageBreak/>
         <w:t>19. Відсортувати у зростаючому порядку дані за роком видання. Визначити три книги з найменшою кількістю сторінок. Вилучити зі списку дані про книги авторів з прізвищем, що починається на букву Я.</w:t>
       </w:r>
     </w:p>
@@ -1522,7 +1704,6 @@
           <w:szCs w:val="28"/>
           <w:lang w:val="uk-UA"/>
         </w:rPr>
-        <w:lastRenderedPageBreak/>
         <w:t>1.1</w:t>
       </w:r>
       <w:r>
@@ -1818,14 +1999,6 @@
           <w:lang w:val="uk-UA"/>
         </w:rPr>
         <w:tab/>
-      </w:r>
-      <w:r>
-        <w:rPr>
-          <w:rFonts w:ascii="Times New Roman" w:hAnsi="Times New Roman" w:cs="Times New Roman"/>
-          <w:sz w:val="28"/>
-          <w:szCs w:val="28"/>
-          <w:lang w:val="uk-UA"/>
-        </w:rPr>
         <w:t>Закінчення – 26.02.2022.</w:t>
       </w:r>
     </w:p>
@@ -2185,6 +2358,7 @@
           <w:szCs w:val="28"/>
           <w:lang w:val="ru-RU"/>
         </w:rPr>
+        <w:lastRenderedPageBreak/>
         <w:t>Прізвище та ім'я автора,Назва книги,Рік видання,к-ть сторінок,ціна(</w:t>
       </w:r>
       <w:r>
@@ -2290,7 +2464,6 @@
           <w:szCs w:val="28"/>
           <w:lang w:val="uk-UA"/>
         </w:rPr>
-        <w:lastRenderedPageBreak/>
         <w:t>Edith Somerville,Some Experiences of an Irish R.M.,1899,1486,13.5</w:t>
       </w:r>
     </w:p>
@@ -2750,7 +2923,7 @@
           <w:rFonts w:ascii="Times New Roman" w:hAnsi="Times New Roman" w:cs="Times New Roman"/>
           <w:sz w:val="28"/>
           <w:szCs w:val="28"/>
-          <w:lang w:val="ru-RU"/>
+          <w:lang w:val="uk-UA"/>
         </w:rPr>
       </w:pPr>
       <w:r>
@@ -2855,16 +3028,26 @@
           <w:rFonts w:ascii="Times New Roman" w:hAnsi="Times New Roman" w:cs="Times New Roman"/>
           <w:sz w:val="28"/>
           <w:szCs w:val="28"/>
-          <w:lang w:val="ru-RU"/>
-        </w:rPr>
-        <w:t>Також у директорії програми можуть знаходитися</w:t>
-      </w:r>
-      <w:r>
-        <w:rPr>
-          <w:rFonts w:ascii="Times New Roman" w:hAnsi="Times New Roman" w:cs="Times New Roman"/>
-          <w:sz w:val="28"/>
-          <w:szCs w:val="28"/>
-          <w:lang w:val="ru-RU"/>
+          <w:lang w:val="uk-UA"/>
+        </w:rPr>
+        <w:t xml:space="preserve">Також у директорії програми можуть </w:t>
+      </w:r>
+      <w:r>
+        <w:rPr>
+          <w:rFonts w:ascii="Times New Roman" w:hAnsi="Times New Roman" w:cs="Times New Roman"/>
+          <w:sz w:val="28"/>
+          <w:szCs w:val="28"/>
+          <w:lang w:val="uk-UA"/>
+        </w:rPr>
+        <w:lastRenderedPageBreak/>
+        <w:t>знаходитися</w:t>
+      </w:r>
+      <w:r>
+        <w:rPr>
+          <w:rFonts w:ascii="Times New Roman" w:hAnsi="Times New Roman" w:cs="Times New Roman"/>
+          <w:sz w:val="28"/>
+          <w:szCs w:val="28"/>
+          <w:lang w:val="uk-UA"/>
         </w:rPr>
         <w:t xml:space="preserve"> готові</w:t>
       </w:r>
@@ -2873,7 +3056,7 @@
           <w:rFonts w:ascii="Times New Roman" w:hAnsi="Times New Roman" w:cs="Times New Roman"/>
           <w:sz w:val="28"/>
           <w:szCs w:val="28"/>
-          <w:lang w:val="ru-RU"/>
+          <w:lang w:val="uk-UA"/>
         </w:rPr>
         <w:t xml:space="preserve"> </w:t>
       </w:r>
@@ -2882,7 +3065,7 @@
           <w:rFonts w:ascii="Times New Roman" w:hAnsi="Times New Roman" w:cs="Times New Roman"/>
           <w:sz w:val="28"/>
           <w:szCs w:val="28"/>
-          <w:lang w:val="ru-RU"/>
+          <w:lang w:val="uk-UA"/>
         </w:rPr>
         <w:t>скриптов</w:t>
       </w:r>
@@ -2891,7 +3074,7 @@
           <w:rFonts w:ascii="Times New Roman" w:hAnsi="Times New Roman" w:cs="Times New Roman"/>
           <w:sz w:val="28"/>
           <w:szCs w:val="28"/>
-          <w:lang w:val="ru-RU"/>
+          <w:lang w:val="uk-UA"/>
         </w:rPr>
         <w:t xml:space="preserve">і файли, що автоматизують певні частоповторювані </w:t>
       </w:r>
@@ -2900,7 +3083,7 @@
           <w:rFonts w:ascii="Times New Roman" w:hAnsi="Times New Roman" w:cs="Times New Roman"/>
           <w:sz w:val="28"/>
           <w:szCs w:val="28"/>
-          <w:lang w:val="ru-RU"/>
+          <w:lang w:val="uk-UA"/>
         </w:rPr>
         <w:t>задачі</w:t>
       </w:r>
@@ -2909,7 +3092,7 @@
           <w:rFonts w:ascii="Times New Roman" w:hAnsi="Times New Roman" w:cs="Times New Roman"/>
           <w:sz w:val="28"/>
           <w:szCs w:val="28"/>
-          <w:lang w:val="ru-RU"/>
+          <w:lang w:val="uk-UA"/>
         </w:rPr>
         <w:t xml:space="preserve"> </w:t>
       </w:r>
@@ -2918,7 +3101,7 @@
           <w:rFonts w:ascii="Times New Roman" w:hAnsi="Times New Roman" w:cs="Times New Roman"/>
           <w:sz w:val="28"/>
           <w:szCs w:val="28"/>
-          <w:lang w:val="ru-RU"/>
+          <w:lang w:val="uk-UA"/>
         </w:rPr>
         <w:t>(</w:t>
       </w:r>
@@ -2927,7 +3110,7 @@
           <w:rFonts w:ascii="Times New Roman" w:hAnsi="Times New Roman" w:cs="Times New Roman"/>
           <w:sz w:val="28"/>
           <w:szCs w:val="28"/>
-          <w:lang w:val="ru-RU"/>
+          <w:lang w:val="uk-UA"/>
         </w:rPr>
         <w:t>додаються на етапі підтримки ПЗ згідно з потребами користувачів</w:t>
       </w:r>
@@ -2936,7 +3119,7 @@
           <w:rFonts w:ascii="Times New Roman" w:hAnsi="Times New Roman" w:cs="Times New Roman"/>
           <w:sz w:val="28"/>
           <w:szCs w:val="28"/>
-          <w:lang w:val="ru-RU"/>
+          <w:lang w:val="uk-UA"/>
         </w:rPr>
         <w:t>).</w:t>
       </w:r>
@@ -3102,7 +3285,6 @@
           <w:szCs w:val="28"/>
           <w:lang w:val="uk-UA"/>
         </w:rPr>
-        <w:lastRenderedPageBreak/>
         <w:t>4.2.3</w:t>
       </w:r>
       <w:r>
@@ -3189,16 +3371,7 @@
           <w:szCs w:val="28"/>
           <w:lang w:val="uk-UA"/>
         </w:rPr>
-        <w:t>4.2.</w:t>
-      </w:r>
-      <w:r>
-        <w:rPr>
-          <w:rFonts w:ascii="Times New Roman" w:hAnsi="Times New Roman" w:cs="Times New Roman"/>
-          <w:sz w:val="28"/>
-          <w:szCs w:val="28"/>
-          <w:lang w:val="uk-UA"/>
-        </w:rPr>
-        <w:t>5</w:t>
+        <w:t>4.2.5</w:t>
       </w:r>
       <w:r>
         <w:rPr>
@@ -3241,16 +3414,7 @@
           <w:szCs w:val="28"/>
           <w:lang w:val="uk-UA"/>
         </w:rPr>
-        <w:t>4.2.</w:t>
-      </w:r>
-      <w:r>
-        <w:rPr>
-          <w:rFonts w:ascii="Times New Roman" w:hAnsi="Times New Roman" w:cs="Times New Roman"/>
-          <w:sz w:val="28"/>
-          <w:szCs w:val="28"/>
-          <w:lang w:val="uk-UA"/>
-        </w:rPr>
-        <w:t xml:space="preserve">6 </w:t>
+        <w:t xml:space="preserve">4.2.6 </w:t>
       </w:r>
       <w:r>
         <w:rPr>
@@ -3284,16 +3448,7 @@
           <w:szCs w:val="28"/>
           <w:lang w:val="uk-UA"/>
         </w:rPr>
-        <w:t>4.2.</w:t>
-      </w:r>
-      <w:r>
-        <w:rPr>
-          <w:rFonts w:ascii="Times New Roman" w:hAnsi="Times New Roman" w:cs="Times New Roman"/>
-          <w:sz w:val="28"/>
-          <w:szCs w:val="28"/>
-          <w:lang w:val="uk-UA"/>
-        </w:rPr>
-        <w:t>7</w:t>
+        <w:t>4.2.7</w:t>
       </w:r>
       <w:r>
         <w:rPr>
@@ -3336,16 +3491,7 @@
           <w:szCs w:val="28"/>
           <w:lang w:val="uk-UA"/>
         </w:rPr>
-        <w:t>4.2.</w:t>
-      </w:r>
-      <w:r>
-        <w:rPr>
-          <w:rFonts w:ascii="Times New Roman" w:hAnsi="Times New Roman" w:cs="Times New Roman"/>
-          <w:sz w:val="28"/>
-          <w:szCs w:val="28"/>
-          <w:lang w:val="uk-UA"/>
-        </w:rPr>
-        <w:t>8</w:t>
+        <w:t>4.2.8</w:t>
       </w:r>
       <w:r>
         <w:rPr>
@@ -3388,16 +3534,7 @@
           <w:szCs w:val="28"/>
           <w:lang w:val="uk-UA"/>
         </w:rPr>
-        <w:t>4.2.</w:t>
-      </w:r>
-      <w:r>
-        <w:rPr>
-          <w:rFonts w:ascii="Times New Roman" w:hAnsi="Times New Roman" w:cs="Times New Roman"/>
-          <w:sz w:val="28"/>
-          <w:szCs w:val="28"/>
-          <w:lang w:val="uk-UA"/>
-        </w:rPr>
-        <w:t>9</w:t>
+        <w:t>4.2.9</w:t>
       </w:r>
       <w:r>
         <w:rPr>
@@ -3449,16 +3586,7 @@
           <w:szCs w:val="28"/>
           <w:lang w:val="uk-UA"/>
         </w:rPr>
-        <w:t>4.2.</w:t>
-      </w:r>
-      <w:r>
-        <w:rPr>
-          <w:rFonts w:ascii="Times New Roman" w:hAnsi="Times New Roman" w:cs="Times New Roman"/>
-          <w:sz w:val="28"/>
-          <w:szCs w:val="28"/>
-          <w:lang w:val="uk-UA"/>
-        </w:rPr>
-        <w:t>10</w:t>
+        <w:t>4.2.10</w:t>
       </w:r>
       <w:r>
         <w:rPr>
@@ -3510,16 +3638,7 @@
           <w:szCs w:val="28"/>
           <w:lang w:val="uk-UA"/>
         </w:rPr>
-        <w:t>4.2.</w:t>
-      </w:r>
-      <w:r>
-        <w:rPr>
-          <w:rFonts w:ascii="Times New Roman" w:hAnsi="Times New Roman" w:cs="Times New Roman"/>
-          <w:sz w:val="28"/>
-          <w:szCs w:val="28"/>
-          <w:lang w:val="uk-UA"/>
-        </w:rPr>
-        <w:t>11</w:t>
+        <w:t>4.2.11</w:t>
       </w:r>
       <w:r>
         <w:rPr>
@@ -3571,16 +3690,7 @@
           <w:szCs w:val="28"/>
           <w:lang w:val="uk-UA"/>
         </w:rPr>
-        <w:t>4.2.</w:t>
-      </w:r>
-      <w:r>
-        <w:rPr>
-          <w:rFonts w:ascii="Times New Roman" w:hAnsi="Times New Roman" w:cs="Times New Roman"/>
-          <w:sz w:val="28"/>
-          <w:szCs w:val="28"/>
-          <w:lang w:val="uk-UA"/>
-        </w:rPr>
-        <w:t>12</w:t>
+        <w:t>4.2.12</w:t>
       </w:r>
       <w:r>
         <w:rPr>
@@ -3623,16 +3733,7 @@
           <w:szCs w:val="28"/>
           <w:lang w:val="uk-UA"/>
         </w:rPr>
-        <w:t>4.2.</w:t>
-      </w:r>
-      <w:r>
-        <w:rPr>
-          <w:rFonts w:ascii="Times New Roman" w:hAnsi="Times New Roman" w:cs="Times New Roman"/>
-          <w:sz w:val="28"/>
-          <w:szCs w:val="28"/>
-          <w:lang w:val="uk-UA"/>
-        </w:rPr>
-        <w:t>13</w:t>
+        <w:t>4.2.13</w:t>
       </w:r>
       <w:r>
         <w:rPr>
@@ -3693,16 +3794,7 @@
           <w:szCs w:val="28"/>
           <w:lang w:val="uk-UA"/>
         </w:rPr>
-        <w:t>4.2.</w:t>
-      </w:r>
-      <w:r>
-        <w:rPr>
-          <w:rFonts w:ascii="Times New Roman" w:hAnsi="Times New Roman" w:cs="Times New Roman"/>
-          <w:sz w:val="28"/>
-          <w:szCs w:val="28"/>
-          <w:lang w:val="uk-UA"/>
-        </w:rPr>
-        <w:t>14</w:t>
+        <w:t>4.2.14</w:t>
       </w:r>
       <w:r>
         <w:rPr>
@@ -4178,6 +4270,7 @@
           <w:sz w:val="28"/>
           <w:szCs w:val="28"/>
         </w:rPr>
+        <w:lastRenderedPageBreak/>
         <w:t>NF</w:t>
       </w:r>
       <w:r>
@@ -4449,7 +4542,6 @@
                 <w:szCs w:val="28"/>
                 <w:lang w:val="uk-UA"/>
               </w:rPr>
-              <w:lastRenderedPageBreak/>
               <w:t>Аналіз та специфікація вимог</w:t>
             </w:r>
           </w:p>
@@ -5103,6 +5195,7 @@
           <w:b/>
           <w:sz w:val="28"/>
           <w:szCs w:val="28"/>
+          <w:lang w:val="ru-RU"/>
         </w:rPr>
         <w:t>6.</w:t>
       </w:r>
@@ -5154,7 +5247,17 @@
           <w:szCs w:val="28"/>
           <w:lang w:val="uk-UA"/>
         </w:rPr>
-        <w:t>Звіт повинен включати інформацію про використання наданих Замовником коштів, а також результати використання програми у тестовій групі.</w:t>
+        <w:t xml:space="preserve">Звіт повинен включати інформацію про </w:t>
+      </w:r>
+      <w:r>
+        <w:rPr>
+          <w:rFonts w:ascii="Times New Roman" w:hAnsi="Times New Roman" w:cs="Times New Roman"/>
+          <w:sz w:val="28"/>
+          <w:szCs w:val="28"/>
+          <w:lang w:val="uk-UA"/>
+        </w:rPr>
+        <w:lastRenderedPageBreak/>
+        <w:t>використання наданих Замовником коштів, а також результати використання програми у тестовій групі.</w:t>
       </w:r>
     </w:p>
     <w:p>
@@ -5259,7 +5362,6 @@
           <w:szCs w:val="28"/>
           <w:lang w:val="ru-RU"/>
         </w:rPr>
-        <w:lastRenderedPageBreak/>
         <w:t>7.1</w:t>
       </w:r>
       <w:r>
@@ -5429,7 +5531,6 @@
           <w:rFonts w:ascii="Times New Roman" w:hAnsi="Times New Roman" w:cs="Times New Roman"/>
           <w:sz w:val="28"/>
           <w:szCs w:val="28"/>
-          <w:lang w:val="uk-UA"/>
         </w:rPr>
       </w:pPr>
       <w:r>
@@ -5476,6 +5577,127 @@
     <w:p>
       <w:pPr>
         <w:spacing w:beforeLines="40" w:before="96" w:line="300" w:lineRule="auto"/>
+        <w:ind w:firstLine="630"/>
+        <w:rPr>
+          <w:rFonts w:ascii="Times New Roman" w:hAnsi="Times New Roman" w:cs="Times New Roman"/>
+          <w:sz w:val="28"/>
+          <w:szCs w:val="28"/>
+          <w:lang w:val="uk-UA"/>
+        </w:rPr>
+      </w:pPr>
+      <w:r>
+        <w:rPr>
+          <w:rFonts w:ascii="Times New Roman" w:hAnsi="Times New Roman" w:cs="Times New Roman"/>
+          <w:b/>
+          <w:sz w:val="28"/>
+          <w:szCs w:val="28"/>
+          <w:lang w:val="ru-RU"/>
+        </w:rPr>
+        <w:t xml:space="preserve">7.4 </w:t>
+      </w:r>
+      <w:hyperlink r:id="rId11" w:history="1">
+        <w:r>
+          <w:rPr>
+            <w:rStyle w:val="a8"/>
+            <w:rFonts w:ascii="Times New Roman" w:hAnsi="Times New Roman" w:cs="Times New Roman"/>
+            <w:sz w:val="28"/>
+            <w:szCs w:val="28"/>
+          </w:rPr>
+          <w:t>https</w:t>
+        </w:r>
+        <w:r>
+          <w:rPr>
+            <w:rStyle w:val="a8"/>
+            <w:rFonts w:ascii="Times New Roman" w:hAnsi="Times New Roman" w:cs="Times New Roman"/>
+            <w:sz w:val="28"/>
+            <w:szCs w:val="28"/>
+            <w:lang w:val="ru-RU"/>
+          </w:rPr>
+          <w:t>://</w:t>
+        </w:r>
+        <w:r>
+          <w:rPr>
+            <w:rStyle w:val="a8"/>
+            <w:rFonts w:ascii="Times New Roman" w:hAnsi="Times New Roman" w:cs="Times New Roman"/>
+            <w:sz w:val="28"/>
+            <w:szCs w:val="28"/>
+          </w:rPr>
+          <w:t>acode</w:t>
+        </w:r>
+        <w:r>
+          <w:rPr>
+            <w:rStyle w:val="a8"/>
+            <w:rFonts w:ascii="Times New Roman" w:hAnsi="Times New Roman" w:cs="Times New Roman"/>
+            <w:sz w:val="28"/>
+            <w:szCs w:val="28"/>
+            <w:lang w:val="ru-RU"/>
+          </w:rPr>
+          <w:t>.</w:t>
+        </w:r>
+        <w:r>
+          <w:rPr>
+            <w:rStyle w:val="a8"/>
+            <w:rFonts w:ascii="Times New Roman" w:hAnsi="Times New Roman" w:cs="Times New Roman"/>
+            <w:sz w:val="28"/>
+            <w:szCs w:val="28"/>
+          </w:rPr>
+          <w:t>com</w:t>
+        </w:r>
+        <w:r>
+          <w:rPr>
+            <w:rStyle w:val="a8"/>
+            <w:rFonts w:ascii="Times New Roman" w:hAnsi="Times New Roman" w:cs="Times New Roman"/>
+            <w:sz w:val="28"/>
+            <w:szCs w:val="28"/>
+            <w:lang w:val="ru-RU"/>
+          </w:rPr>
+          <w:t>.</w:t>
+        </w:r>
+        <w:r>
+          <w:rPr>
+            <w:rStyle w:val="a8"/>
+            <w:rFonts w:ascii="Times New Roman" w:hAnsi="Times New Roman" w:cs="Times New Roman"/>
+            <w:sz w:val="28"/>
+            <w:szCs w:val="28"/>
+          </w:rPr>
+          <w:t>ua</w:t>
+        </w:r>
+        <w:r>
+          <w:rPr>
+            <w:rStyle w:val="a8"/>
+            <w:rFonts w:ascii="Times New Roman" w:hAnsi="Times New Roman" w:cs="Times New Roman"/>
+            <w:sz w:val="28"/>
+            <w:szCs w:val="28"/>
+            <w:lang w:val="ru-RU"/>
+          </w:rPr>
+          <w:t>/</w:t>
+        </w:r>
+      </w:hyperlink>
+      <w:r>
+        <w:rPr>
+          <w:rFonts w:ascii="Times New Roman" w:hAnsi="Times New Roman" w:cs="Times New Roman"/>
+          <w:b/>
+          <w:sz w:val="28"/>
+          <w:szCs w:val="28"/>
+          <w:lang w:val="ru-RU"/>
+        </w:rPr>
+        <w:t xml:space="preserve">  - </w:t>
+      </w:r>
+      <w:r>
+        <w:rPr>
+          <w:rFonts w:ascii="Times New Roman" w:hAnsi="Times New Roman" w:cs="Times New Roman"/>
+          <w:sz w:val="28"/>
+          <w:szCs w:val="28"/>
+          <w:lang w:val="uk-UA"/>
+        </w:rPr>
+        <w:t>документація українською мовою.</w:t>
+      </w:r>
+      <w:bookmarkStart w:id="0" w:name="_GoBack"/>
+      <w:bookmarkEnd w:id="0"/>
+    </w:p>
+    <w:p>
+      <w:pPr>
+        <w:spacing w:beforeLines="40" w:before="96" w:line="300" w:lineRule="auto"/>
         <w:jc w:val="both"/>
         <w:rPr>
           <w:rFonts w:ascii="Times New Roman" w:hAnsi="Times New Roman" w:cs="Times New Roman"/>
@@ -5542,18 +5764,7 @@
           <w:szCs w:val="28"/>
           <w:lang w:val="uk-UA"/>
         </w:rPr>
-        <w:t>а також виявл</w:t>
-      </w:r>
-      <w:bookmarkStart w:id="0" w:name="_GoBack"/>
-      <w:bookmarkEnd w:id="0"/>
-      <w:r>
-        <w:rPr>
-          <w:rFonts w:ascii="Times New Roman" w:hAnsi="Times New Roman" w:cs="Times New Roman"/>
-          <w:sz w:val="28"/>
-          <w:szCs w:val="28"/>
-          <w:lang w:val="uk-UA"/>
-        </w:rPr>
-        <w:t>яти всі вимоги замовника на основі наданого завдання.</w:t>
+        <w:t>а також виявляти всі вимоги замовника на основі наданого завдання.</w:t>
       </w:r>
     </w:p>
     <w:sectPr>
@@ -7299,7 +7510,7 @@
 </file>
 
 <file path=customXml/itemProps1.xml><?xml version="1.0" encoding="utf-8"?>
-<ds:datastoreItem xmlns:ds="http://schemas.openxmlformats.org/officeDocument/2006/customXml" ds:itemID="{D2B29B2F-AFD7-4BB8-85E9-BAA49AD24434}">
+<ds:datastoreItem xmlns:ds="http://schemas.openxmlformats.org/officeDocument/2006/customXml" ds:itemID="{7EC153AC-3C15-4583-AFAD-3624D57CDA54}">
   <ds:schemaRefs>
     <ds:schemaRef ds:uri="http://schemas.openxmlformats.org/officeDocument/2006/bibliography"/>
   </ds:schemaRefs>

</xml_diff>